<commit_message>
I decided on title and abstract
</commit_message>
<xml_diff>
--- a/Documentation/Tentative Title and Short Abstract.docx
+++ b/Documentation/Tentative Title and Short Abstract.docx
@@ -4,6 +4,178 @@
   <w:body>
     <w:p>
       <w:pPr>
+        <w:pStyle w:val="Title"/>
+        <w:rPr>
+          <w:lang w:val="en-US"/>
+        </w:rPr>
+      </w:pPr>
+      <w:r>
+        <w:rPr>
+          <w:lang w:val="en-US"/>
+        </w:rPr>
+        <w:t>Winners</w:t>
+      </w:r>
+    </w:p>
+    <w:p>
+      <w:pPr>
+        <w:rPr>
+          <w:rFonts w:ascii="Calisto MT" w:hAnsi="Calisto MT"/>
+          <w:lang w:val="en-US"/>
+        </w:rPr>
+      </w:pPr>
+    </w:p>
+    <w:p>
+      <w:pPr>
+        <w:rPr>
+          <w:rFonts w:ascii="Calisto MT" w:hAnsi="Calisto MT"/>
+          <w:b/>
+          <w:bCs/>
+        </w:rPr>
+      </w:pPr>
+      <w:r>
+        <w:rPr>
+          <w:rFonts w:ascii="Calisto MT" w:hAnsi="Calisto MT"/>
+          <w:b/>
+          <w:bCs/>
+        </w:rPr>
+        <w:t>Title</w:t>
+      </w:r>
+    </w:p>
+    <w:p>
+      <w:pPr>
+        <w:rPr>
+          <w:rFonts w:ascii="Calisto MT" w:hAnsi="Calisto MT"/>
+        </w:rPr>
+      </w:pPr>
+      <w:r>
+        <w:rPr>
+          <w:rFonts w:ascii="Calisto MT" w:hAnsi="Calisto MT"/>
+        </w:rPr>
+        <w:t xml:space="preserve">Developing a Novel Muscle Fatigue Index for Wireless </w:t>
+      </w:r>
+      <w:proofErr w:type="spellStart"/>
+      <w:r>
+        <w:rPr>
+          <w:rFonts w:ascii="Calisto MT" w:hAnsi="Calisto MT"/>
+        </w:rPr>
+        <w:t>sEMG</w:t>
+      </w:r>
+      <w:proofErr w:type="spellEnd"/>
+      <w:r>
+        <w:rPr>
+          <w:rFonts w:ascii="Calisto MT" w:hAnsi="Calisto MT"/>
+        </w:rPr>
+        <w:t xml:space="preserve"> Sensors: Metrics and Regression Models for Real-Time Monitoring</w:t>
+      </w:r>
+    </w:p>
+    <w:p>
+      <w:pPr>
+        <w:rPr>
+          <w:rFonts w:ascii="Calisto MT" w:hAnsi="Calisto MT"/>
+          <w:b/>
+          <w:bCs/>
+        </w:rPr>
+      </w:pPr>
+      <w:r>
+        <w:rPr>
+          <w:rFonts w:ascii="Calisto MT" w:hAnsi="Calisto MT"/>
+          <w:b/>
+          <w:bCs/>
+        </w:rPr>
+        <w:t>Abstract</w:t>
+      </w:r>
+    </w:p>
+    <w:p>
+      <w:pPr>
+        <w:jc w:val="both"/>
+        <w:rPr>
+          <w:rFonts w:ascii="Calisto MT" w:hAnsi="Calisto MT"/>
+          <w:lang w:val="en-US"/>
+        </w:rPr>
+      </w:pPr>
+      <w:r>
+        <w:rPr>
+          <w:rFonts w:ascii="Calisto MT" w:hAnsi="Calisto MT"/>
+        </w:rPr>
+        <w:t>Muscle fatigue impacts performance in sports, rehabilitation, and daily activities, with surface electromyography (</w:t>
+      </w:r>
+      <w:proofErr w:type="spellStart"/>
+      <w:r>
+        <w:rPr>
+          <w:rFonts w:ascii="Calisto MT" w:hAnsi="Calisto MT"/>
+        </w:rPr>
+        <w:t>sEMG</w:t>
+      </w:r>
+      <w:proofErr w:type="spellEnd"/>
+      <w:r>
+        <w:rPr>
+          <w:rFonts w:ascii="Calisto MT" w:hAnsi="Calisto MT"/>
+        </w:rPr>
+        <w:t xml:space="preserve">) widely used for monitoring. In this study, we </w:t>
+      </w:r>
+      <w:proofErr w:type="spellStart"/>
+      <w:r>
+        <w:rPr>
+          <w:rFonts w:ascii="Calisto MT" w:hAnsi="Calisto MT"/>
+        </w:rPr>
+        <w:t>analyzed</w:t>
+      </w:r>
+      <w:proofErr w:type="spellEnd"/>
+      <w:r>
+        <w:rPr>
+          <w:rFonts w:ascii="Calisto MT" w:hAnsi="Calisto MT"/>
+        </w:rPr>
+        <w:t xml:space="preserve"> </w:t>
+      </w:r>
+      <w:proofErr w:type="spellStart"/>
+      <w:r>
+        <w:rPr>
+          <w:rFonts w:ascii="Calisto MT" w:hAnsi="Calisto MT"/>
+        </w:rPr>
+        <w:t>sEMG</w:t>
+      </w:r>
+      <w:proofErr w:type="spellEnd"/>
+      <w:r>
+        <w:rPr>
+          <w:rFonts w:ascii="Calisto MT" w:hAnsi="Calisto MT"/>
+        </w:rPr>
+        <w:t xml:space="preserve"> signals, evaluating time, frequency, and combined-domain metrics to identify reliable fatigue indicators. Using these metrics, we developed a novel fatigue index through regression </w:t>
+      </w:r>
+      <w:proofErr w:type="spellStart"/>
+      <w:r>
+        <w:rPr>
+          <w:rFonts w:ascii="Calisto MT" w:hAnsi="Calisto MT"/>
+        </w:rPr>
+        <w:t>modeling</w:t>
+      </w:r>
+      <w:proofErr w:type="spellEnd"/>
+      <w:r>
+        <w:rPr>
+          <w:rFonts w:ascii="Calisto MT" w:hAnsi="Calisto MT"/>
+        </w:rPr>
+        <w:t>, capturing fatigue progression and enabling personalized muscle-specific assessment. Integrated into a wireless BLE-enabled sensor platform, the system combines seamless body placement, mobility, and real-time data transmission. An initial calibration phase ensures adaptation to individual muscle profiles, enhancing accuracy. By balancing on-device processing with efficient wireless communication, this platform delivers scalable, real-time fatigue monitoring across diverse applications.</w:t>
+      </w:r>
+    </w:p>
+    <w:p>
+      <w:pPr>
+        <w:rPr>
+          <w:rFonts w:ascii="Calisto MT" w:eastAsiaTheme="majorEastAsia" w:hAnsi="Calisto MT" w:cstheme="majorBidi"/>
+          <w:color w:val="2F5496" w:themeColor="accent1" w:themeShade="BF"/>
+          <w:sz w:val="32"/>
+          <w:szCs w:val="32"/>
+          <w:lang w:val="en-US"/>
+        </w:rPr>
+      </w:pPr>
+      <w:r>
+        <w:rPr>
+          <w:rFonts w:ascii="Calisto MT" w:hAnsi="Calisto MT"/>
+          <w:lang w:val="en-US"/>
+        </w:rPr>
+        <w:br w:type="page"/>
+      </w:r>
+    </w:p>
+    <w:p>
+      <w:pPr>
         <w:pStyle w:val="Heading1"/>
         <w:rPr>
           <w:rFonts w:ascii="Calisto MT" w:hAnsi="Calisto MT"/>
@@ -15,6 +187,7 @@
           <w:rFonts w:ascii="Calisto MT" w:hAnsi="Calisto MT"/>
           <w:lang w:val="en-US"/>
         </w:rPr>
+        <w:lastRenderedPageBreak/>
         <w:t xml:space="preserve">Possible Titles </w:t>
       </w:r>
       <w:proofErr w:type="spellStart"/>
@@ -55,9 +228,8 @@
           <w:highlight w:val="green"/>
           <w:lang w:val="en-US"/>
         </w:rPr>
-        <w:t xml:space="preserve">Developing a Novel Fatigue Index for Wireless </w:t>
-      </w:r>
-      <w:proofErr w:type="spellStart"/>
+        <w:t xml:space="preserve">Developing a Novel </w:t>
+      </w:r>
       <w:r>
         <w:rPr>
           <w:rFonts w:ascii="Calisto MT" w:hAnsi="Calisto MT" w:cs="Arial"/>
@@ -65,9 +237,8 @@
           <w:highlight w:val="green"/>
           <w:lang w:val="en-US"/>
         </w:rPr>
-        <w:t>sEMG</w:t>
-      </w:r>
-      <w:proofErr w:type="spellEnd"/>
+        <w:t xml:space="preserve">Muscle </w:t>
+      </w:r>
       <w:r>
         <w:rPr>
           <w:rFonts w:ascii="Calisto MT" w:hAnsi="Calisto MT" w:cs="Arial"/>
@@ -75,6 +246,26 @@
           <w:highlight w:val="green"/>
           <w:lang w:val="en-US"/>
         </w:rPr>
+        <w:t xml:space="preserve">Fatigue Index for Wireless </w:t>
+      </w:r>
+      <w:proofErr w:type="spellStart"/>
+      <w:r>
+        <w:rPr>
+          <w:rFonts w:ascii="Calisto MT" w:hAnsi="Calisto MT" w:cs="Arial"/>
+          <w:color w:val="000000"/>
+          <w:highlight w:val="green"/>
+          <w:lang w:val="en-US"/>
+        </w:rPr>
+        <w:t>sEMG</w:t>
+      </w:r>
+      <w:proofErr w:type="spellEnd"/>
+      <w:r>
+        <w:rPr>
+          <w:rFonts w:ascii="Calisto MT" w:hAnsi="Calisto MT" w:cs="Arial"/>
+          <w:color w:val="000000"/>
+          <w:highlight w:val="green"/>
+          <w:lang w:val="en-US"/>
+        </w:rPr>
         <w:t xml:space="preserve"> </w:t>
       </w:r>
       <w:r>
@@ -93,7 +284,7 @@
           <w:highlight w:val="green"/>
           <w:lang w:val="en-US"/>
         </w:rPr>
-        <w:t>s: Metrics and Regression Models for Real-Time Muscle Fatigue Monitoring</w:t>
+        <w:t>s: Metrics and Regression Models for Real-Time Monitoring</w:t>
       </w:r>
     </w:p>
     <w:p>
@@ -2041,7 +2232,21 @@
           <w:rFonts w:ascii="Calisto MT" w:hAnsi="Calisto MT"/>
           <w:lang w:val="en-US"/>
         </w:rPr>
-        <w:t xml:space="preserve"> signal acquisition, metric evaluation, and fatigue index estimation through regression modeling. Metrics derived from time, frequency, and combined domains were validated for their correlation with fatigue progression. The embedded system reduces the need for raw data transmission by performing on-board computations and sending only key results wirelessly. This approach balances computational efficiency and communication reliability for scalable fatigue monitoring applications.</w:t>
+        <w:t xml:space="preserve"> signal acquisition, metric evaluation, and </w:t>
+      </w:r>
+      <w:r>
+        <w:rPr>
+          <w:rFonts w:ascii="Calisto MT" w:hAnsi="Calisto MT"/>
+          <w:lang w:val="en-US"/>
+        </w:rPr>
+        <w:t xml:space="preserve">muscle </w:t>
+      </w:r>
+      <w:r>
+        <w:rPr>
+          <w:rFonts w:ascii="Calisto MT" w:hAnsi="Calisto MT"/>
+          <w:lang w:val="en-US"/>
+        </w:rPr>
+        <w:t>fatigue index estimation through regression modeling. Metrics derived from time, frequency, and combined domains were validated for their correlation with fatigue progression. The embedded system reduces the need for raw data transmission by performing on-board computations and sending only key results wirelessly. This approach balances computational efficiency and communication reliability for scalable fatigue monitoring applications.</w:t>
       </w:r>
     </w:p>
     <w:p>
@@ -2311,6 +2516,211 @@
           <w:lang w:val="en-US"/>
         </w:rPr>
         <w:t xml:space="preserve"> sensor system capable of acquiring, processing, and analyzing fatigue-related metrics in real-time. Metrics from time, frequency, and combined domains were validated and fed into a regression model to estimate a fatigue index. The embedded system reduces communication overhead by performing on-device computations, with results wirelessly transmitted for further analysis. This approach enhances the scalability and applicability of fatigue monitoring solutions.</w:t>
+      </w:r>
+    </w:p>
+    <w:p>
+      <w:pPr>
+        <w:jc w:val="both"/>
+        <w:rPr>
+          <w:rFonts w:ascii="Calisto MT" w:hAnsi="Calisto MT"/>
+        </w:rPr>
+      </w:pPr>
+      <w:r>
+        <w:rPr>
+          <w:rFonts w:ascii="Calisto MT" w:hAnsi="Calisto MT"/>
+        </w:rPr>
+        <w:t xml:space="preserve">Muscle fatigue significantly affects performance in sports, rehabilitation, and daily activities. In this study, we </w:t>
+      </w:r>
+      <w:proofErr w:type="spellStart"/>
+      <w:r>
+        <w:rPr>
+          <w:rFonts w:ascii="Calisto MT" w:hAnsi="Calisto MT"/>
+        </w:rPr>
+        <w:t>analyzed</w:t>
+      </w:r>
+      <w:proofErr w:type="spellEnd"/>
+      <w:r>
+        <w:rPr>
+          <w:rFonts w:ascii="Calisto MT" w:hAnsi="Calisto MT"/>
+        </w:rPr>
+        <w:t xml:space="preserve"> </w:t>
+      </w:r>
+      <w:proofErr w:type="spellStart"/>
+      <w:r>
+        <w:rPr>
+          <w:rFonts w:ascii="Calisto MT" w:hAnsi="Calisto MT"/>
+        </w:rPr>
+        <w:t>sEMG</w:t>
+      </w:r>
+      <w:proofErr w:type="spellEnd"/>
+      <w:r>
+        <w:rPr>
+          <w:rFonts w:ascii="Calisto MT" w:hAnsi="Calisto MT"/>
+        </w:rPr>
+        <w:t xml:space="preserve"> signals, evaluating time, frequency, and combined-domain metrics to identify reliable fatigue indicators. Using these metrics, we developed a </w:t>
+      </w:r>
+      <w:r>
+        <w:rPr>
+          <w:rFonts w:ascii="Calisto MT" w:hAnsi="Calisto MT"/>
+          <w:b/>
+          <w:bCs/>
+        </w:rPr>
+        <w:t>novel fatigue index</w:t>
+      </w:r>
+      <w:r>
+        <w:rPr>
+          <w:rFonts w:ascii="Calisto MT" w:hAnsi="Calisto MT"/>
+        </w:rPr>
+        <w:t xml:space="preserve"> through regression </w:t>
+      </w:r>
+      <w:proofErr w:type="spellStart"/>
+      <w:r>
+        <w:rPr>
+          <w:rFonts w:ascii="Calisto MT" w:hAnsi="Calisto MT"/>
+        </w:rPr>
+        <w:t>modeling</w:t>
+      </w:r>
+      <w:proofErr w:type="spellEnd"/>
+      <w:r>
+        <w:rPr>
+          <w:rFonts w:ascii="Calisto MT" w:hAnsi="Calisto MT"/>
+        </w:rPr>
+        <w:t xml:space="preserve"> to capture fatigue progression. Integrated into a </w:t>
+      </w:r>
+      <w:r>
+        <w:rPr>
+          <w:rFonts w:ascii="Calisto MT" w:hAnsi="Calisto MT"/>
+          <w:b/>
+          <w:bCs/>
+        </w:rPr>
+        <w:t>wireless BLE-enabled sensor system</w:t>
+      </w:r>
+      <w:r>
+        <w:rPr>
+          <w:rFonts w:ascii="Calisto MT" w:hAnsi="Calisto MT"/>
+        </w:rPr>
+        <w:t xml:space="preserve">, our approach supports </w:t>
+      </w:r>
+      <w:r>
+        <w:rPr>
+          <w:rFonts w:ascii="Calisto MT" w:hAnsi="Calisto MT"/>
+          <w:b/>
+          <w:bCs/>
+        </w:rPr>
+        <w:t>real-time, muscle-specific fatigue monitoring</w:t>
+      </w:r>
+      <w:r>
+        <w:rPr>
+          <w:rFonts w:ascii="Calisto MT" w:hAnsi="Calisto MT"/>
+        </w:rPr>
+        <w:t xml:space="preserve">. The system includes an </w:t>
+      </w:r>
+      <w:r>
+        <w:rPr>
+          <w:rFonts w:ascii="Calisto MT" w:hAnsi="Calisto MT"/>
+          <w:b/>
+          <w:bCs/>
+        </w:rPr>
+        <w:t>initial calibration phase</w:t>
+      </w:r>
+      <w:r>
+        <w:rPr>
+          <w:rFonts w:ascii="Calisto MT" w:hAnsi="Calisto MT"/>
+        </w:rPr>
+        <w:t xml:space="preserve">, ensuring personalized adaptation to each user’s muscle response. This design combines </w:t>
+      </w:r>
+      <w:r>
+        <w:rPr>
+          <w:rFonts w:ascii="Calisto MT" w:hAnsi="Calisto MT"/>
+          <w:b/>
+          <w:bCs/>
+        </w:rPr>
+        <w:t>on-device processing and efficient wireless communication</w:t>
+      </w:r>
+      <w:r>
+        <w:rPr>
+          <w:rFonts w:ascii="Calisto MT" w:hAnsi="Calisto MT"/>
+        </w:rPr>
+        <w:t>, enabling practical and scalable fatigue monitoring.</w:t>
+      </w:r>
+    </w:p>
+    <w:p>
+      <w:pPr>
+        <w:jc w:val="both"/>
+        <w:rPr>
+          <w:rFonts w:ascii="Calisto MT" w:hAnsi="Calisto MT"/>
+        </w:rPr>
+      </w:pPr>
+    </w:p>
+    <w:p>
+      <w:pPr>
+        <w:jc w:val="both"/>
+        <w:rPr>
+          <w:rFonts w:ascii="Calisto MT" w:hAnsi="Calisto MT"/>
+          <w:lang w:val="en-US"/>
+        </w:rPr>
+      </w:pPr>
+      <w:r>
+        <w:rPr>
+          <w:rFonts w:ascii="Calisto MT" w:hAnsi="Calisto MT"/>
+        </w:rPr>
+        <w:t>Muscle fatigue impacts performance in sports, rehabilitation, and daily activities, with surface electromyography (</w:t>
+      </w:r>
+      <w:proofErr w:type="spellStart"/>
+      <w:r>
+        <w:rPr>
+          <w:rFonts w:ascii="Calisto MT" w:hAnsi="Calisto MT"/>
+        </w:rPr>
+        <w:t>sEMG</w:t>
+      </w:r>
+      <w:proofErr w:type="spellEnd"/>
+      <w:r>
+        <w:rPr>
+          <w:rFonts w:ascii="Calisto MT" w:hAnsi="Calisto MT"/>
+        </w:rPr>
+        <w:t xml:space="preserve">) widely used for monitoring. In this study, we </w:t>
+      </w:r>
+      <w:proofErr w:type="spellStart"/>
+      <w:r>
+        <w:rPr>
+          <w:rFonts w:ascii="Calisto MT" w:hAnsi="Calisto MT"/>
+        </w:rPr>
+        <w:t>analyzed</w:t>
+      </w:r>
+      <w:proofErr w:type="spellEnd"/>
+      <w:r>
+        <w:rPr>
+          <w:rFonts w:ascii="Calisto MT" w:hAnsi="Calisto MT"/>
+        </w:rPr>
+        <w:t xml:space="preserve"> </w:t>
+      </w:r>
+      <w:proofErr w:type="spellStart"/>
+      <w:r>
+        <w:rPr>
+          <w:rFonts w:ascii="Calisto MT" w:hAnsi="Calisto MT"/>
+        </w:rPr>
+        <w:t>sEMG</w:t>
+      </w:r>
+      <w:proofErr w:type="spellEnd"/>
+      <w:r>
+        <w:rPr>
+          <w:rFonts w:ascii="Calisto MT" w:hAnsi="Calisto MT"/>
+        </w:rPr>
+        <w:t xml:space="preserve"> signals, evaluating time, frequency, and combined-domain metrics to identify reliable fatigue indicators. Using these metrics, we developed a novel fatigue index through regression </w:t>
+      </w:r>
+      <w:proofErr w:type="spellStart"/>
+      <w:r>
+        <w:rPr>
+          <w:rFonts w:ascii="Calisto MT" w:hAnsi="Calisto MT"/>
+        </w:rPr>
+        <w:t>modeling</w:t>
+      </w:r>
+      <w:proofErr w:type="spellEnd"/>
+      <w:r>
+        <w:rPr>
+          <w:rFonts w:ascii="Calisto MT" w:hAnsi="Calisto MT"/>
+        </w:rPr>
+        <w:t>, capturing fatigue progression and enabling personalized muscle-specific assessment. Integrated into a wireless BLE-enabled sensor platform, the system combines seamless body placement, mobility, and real-time data transmission. An initial calibration phase ensures adaptation to individual muscle profiles, enhancing accuracy. By balancing on-device processing with efficient wireless communication, this platform delivers scalable, real-time fatigue monitoring across diverse applications.</w:t>
       </w:r>
     </w:p>
     <w:sectPr>
@@ -3337,6 +3747,40 @@
       <w:szCs w:val="24"/>
     </w:rPr>
   </w:style>
+  <w:style w:type="paragraph" w:styleId="Title">
+    <w:name w:val="Title"/>
+    <w:basedOn w:val="Normal"/>
+    <w:next w:val="Normal"/>
+    <w:link w:val="TitleChar"/>
+    <w:uiPriority w:val="10"/>
+    <w:qFormat/>
+    <w:rsid w:val="0051433C"/>
+    <w:pPr>
+      <w:spacing w:after="0" w:line="240" w:lineRule="auto"/>
+      <w:contextualSpacing/>
+    </w:pPr>
+    <w:rPr>
+      <w:rFonts w:asciiTheme="majorHAnsi" w:eastAsiaTheme="majorEastAsia" w:hAnsiTheme="majorHAnsi" w:cstheme="majorBidi"/>
+      <w:spacing w:val="-10"/>
+      <w:kern w:val="28"/>
+      <w:sz w:val="56"/>
+      <w:szCs w:val="56"/>
+    </w:rPr>
+  </w:style>
+  <w:style w:type="character" w:customStyle="1" w:styleId="TitleChar">
+    <w:name w:val="Title Char"/>
+    <w:basedOn w:val="DefaultParagraphFont"/>
+    <w:link w:val="Title"/>
+    <w:uiPriority w:val="10"/>
+    <w:rsid w:val="0051433C"/>
+    <w:rPr>
+      <w:rFonts w:asciiTheme="majorHAnsi" w:eastAsiaTheme="majorEastAsia" w:hAnsiTheme="majorHAnsi" w:cstheme="majorBidi"/>
+      <w:spacing w:val="-10"/>
+      <w:kern w:val="28"/>
+      <w:sz w:val="56"/>
+      <w:szCs w:val="56"/>
+    </w:rPr>
+  </w:style>
 </w:styles>
 </file>
 

</xml_diff>